<commit_message>
updated report test case document
</commit_message>
<xml_diff>
--- a/Testcases/TestCase-WIA-Reports.docx
+++ b/Testcases/TestCase-WIA-Reports.docx
@@ -117,23 +117,13 @@
                 <w:bCs/>
               </w:rPr>
             </w:pPr>
-            <w:proofErr w:type="spellStart"/>
             <w:r>
               <w:rPr>
                 <w:rFonts w:ascii="Arial" w:hAnsi="Arial" w:cs="Arial"/>
                 <w:b/>
                 <w:bCs/>
               </w:rPr>
-              <w:t>Reqt</w:t>
-            </w:r>
-            <w:proofErr w:type="spellEnd"/>
-            <w:r>
-              <w:rPr>
-                <w:rFonts w:ascii="Arial" w:hAnsi="Arial" w:cs="Arial"/>
-                <w:b/>
-                <w:bCs/>
-              </w:rPr>
-              <w:t>/Spec</w:t>
+              <w:t>Reqt/Spec</w:t>
             </w:r>
           </w:p>
         </w:tc>
@@ -157,11 +147,7 @@
           <w:tcPr>
             <w:tcW w:w="1555" w:type="dxa"/>
           </w:tcPr>
-          <w:p>
-            <w:r>
-              <w:t>WI-0020</w:t>
-            </w:r>
-          </w:p>
+          <w:p/>
         </w:tc>
         <w:tc>
           <w:tcPr>
@@ -215,12 +201,6 @@
               </w:rPr>
               <w:t>report</w:t>
             </w:r>
-            <w:r>
-              <w:rPr>
-                <w:noProof/>
-              </w:rPr>
-              <w:t>.</w:t>
-            </w:r>
           </w:p>
           <w:p>
             <w:pPr>
@@ -232,9 +212,6 @@
             <w:r>
               <w:t>“Edit and Delete” report</w:t>
             </w:r>
-            <w:r>
-              <w:t>.</w:t>
-            </w:r>
           </w:p>
           <w:p>
             <w:pPr>
@@ -244,13 +221,7 @@
               </w:numPr>
             </w:pPr>
             <w:r>
-              <w:t>List of public reports available</w:t>
-            </w:r>
-            <w:r>
-              <w:t>.</w:t>
-            </w:r>
-            <w:r>
-              <w:t xml:space="preserve"> </w:t>
+              <w:t xml:space="preserve">List of public reports available </w:t>
             </w:r>
           </w:p>
         </w:tc>
@@ -348,6 +319,12 @@
               </w:rPr>
               <w:t>Standard System Configuration</w:t>
             </w:r>
+            <w:r>
+              <w:rPr>
+                <w:rFonts w:ascii="Arial" w:hAnsi="Arial" w:cs="Arial"/>
+              </w:rPr>
+              <w:t>.</w:t>
+            </w:r>
           </w:p>
           <w:p>
             <w:pPr>
@@ -375,7 +352,7 @@
               <w:rPr>
                 <w:noProof/>
               </w:rPr>
-              <w:t xml:space="preserve"> </w:t>
+              <w:t>.</w:t>
             </w:r>
           </w:p>
           <w:p>
@@ -418,7 +395,19 @@
               <w:rPr>
                 <w:rFonts w:ascii="Arial" w:hAnsi="Arial" w:cs="Arial"/>
               </w:rPr>
-              <w:t xml:space="preserve">logged into the web interface </w:t>
+              <w:t>logged into the web interface</w:t>
+            </w:r>
+            <w:r>
+              <w:rPr>
+                <w:rFonts w:ascii="Arial" w:hAnsi="Arial" w:cs="Arial"/>
+              </w:rPr>
+              <w:t>.</w:t>
+            </w:r>
+            <w:r>
+              <w:rPr>
+                <w:rFonts w:ascii="Arial" w:hAnsi="Arial" w:cs="Arial"/>
+              </w:rPr>
+              <w:t xml:space="preserve"> </w:t>
             </w:r>
           </w:p>
           <w:p>
@@ -474,6 +463,12 @@
                 <w:rFonts w:ascii="Arial" w:hAnsi="Arial" w:cs="Arial"/>
               </w:rPr>
               <w:t>administrative privileges</w:t>
+            </w:r>
+            <w:r>
+              <w:rPr>
+                <w:rFonts w:ascii="Arial" w:hAnsi="Arial" w:cs="Arial"/>
+              </w:rPr>
+              <w:t>.</w:t>
             </w:r>
           </w:p>
         </w:tc>
@@ -679,7 +674,7 @@
               </w:rPr>
               <w:lastRenderedPageBreak/>
               <w:drawing>
-                <wp:inline distT="0" distB="0" distL="0" distR="0" wp14:anchorId="6E348BF5" wp14:editId="64735DE5">
+                <wp:inline distT="0" distB="0" distL="0" distR="0" wp14:anchorId="6D9DCF5C" wp14:editId="5A28F4AE">
                   <wp:extent cx="3200400" cy="3914775"/>
                   <wp:effectExtent l="76200" t="76200" r="133350" b="142875"/>
                   <wp:docPr id="15" name="Picture 15"/>
@@ -910,7 +905,25 @@
                 <w:color w:val="FF0000"/>
                 <w:u w:val="single"/>
               </w:rPr>
-              <w:t>Add Report popup screen is displayed.</w:t>
+              <w:t xml:space="preserve">Add Report </w:t>
+            </w:r>
+            <w:r>
+              <w:rPr>
+                <w:rFonts w:ascii="Arial" w:hAnsi="Arial" w:cs="Arial"/>
+                <w:b/>
+                <w:color w:val="FF0000"/>
+                <w:u w:val="single"/>
+              </w:rPr>
+              <w:t>dialog</w:t>
+            </w:r>
+            <w:r>
+              <w:rPr>
+                <w:rFonts w:ascii="Arial" w:hAnsi="Arial" w:cs="Arial"/>
+                <w:b/>
+                <w:color w:val="FF0000"/>
+                <w:u w:val="single"/>
+              </w:rPr>
+              <w:t xml:space="preserve"> is displayed.</w:t>
             </w:r>
           </w:p>
           <w:p>
@@ -932,7 +945,7 @@
                 <w:noProof/>
               </w:rPr>
               <w:drawing>
-                <wp:inline distT="0" distB="0" distL="0" distR="0" wp14:anchorId="54C20778" wp14:editId="1A261D61">
+                <wp:inline distT="0" distB="0" distL="0" distR="0" wp14:anchorId="703FA594" wp14:editId="54C00DF5">
                   <wp:extent cx="5142857" cy="2990476"/>
                   <wp:effectExtent l="76200" t="76200" r="134620" b="133985"/>
                   <wp:docPr id="1" name="Picture 1"/>
@@ -984,63 +997,6 @@
           </w:p>
           <w:p>
             <w:pPr>
-              <w:ind w:left="360"/>
-              <w:rPr>
-                <w:rFonts w:ascii="Arial" w:hAnsi="Arial" w:cs="Arial"/>
-              </w:rPr>
-            </w:pPr>
-          </w:p>
-          <w:p>
-            <w:pPr>
-              <w:ind w:left="360"/>
-              <w:rPr>
-                <w:rFonts w:ascii="Arial" w:hAnsi="Arial" w:cs="Arial"/>
-              </w:rPr>
-            </w:pPr>
-          </w:p>
-          <w:p>
-            <w:pPr>
-              <w:ind w:left="360"/>
-              <w:rPr>
-                <w:rFonts w:ascii="Arial" w:hAnsi="Arial" w:cs="Arial"/>
-              </w:rPr>
-            </w:pPr>
-          </w:p>
-          <w:p>
-            <w:pPr>
-              <w:ind w:left="360"/>
-              <w:rPr>
-                <w:rFonts w:ascii="Arial" w:hAnsi="Arial" w:cs="Arial"/>
-              </w:rPr>
-            </w:pPr>
-          </w:p>
-          <w:p>
-            <w:pPr>
-              <w:ind w:left="360"/>
-              <w:rPr>
-                <w:rFonts w:ascii="Arial" w:hAnsi="Arial" w:cs="Arial"/>
-              </w:rPr>
-            </w:pPr>
-          </w:p>
-          <w:p>
-            <w:pPr>
-              <w:ind w:left="360"/>
-              <w:rPr>
-                <w:rFonts w:ascii="Arial" w:hAnsi="Arial" w:cs="Arial"/>
-              </w:rPr>
-            </w:pPr>
-          </w:p>
-          <w:p>
-            <w:pPr>
-              <w:ind w:left="360"/>
-              <w:rPr>
-                <w:rFonts w:ascii="Arial" w:hAnsi="Arial" w:cs="Arial"/>
-              </w:rPr>
-            </w:pPr>
-          </w:p>
-          <w:p>
-            <w:pPr>
-              <w:ind w:left="360"/>
               <w:rPr>
                 <w:rFonts w:ascii="Arial" w:hAnsi="Arial" w:cs="Arial"/>
               </w:rPr>
@@ -1147,17 +1103,7 @@
                 <w:color w:val="FF0000"/>
                 <w:u w:val="single"/>
               </w:rPr>
-              <w:t xml:space="preserve">Report name is </w:t>
-            </w:r>
-            <w:proofErr w:type="spellStart"/>
-            <w:r>
-              <w:rPr>
-                <w:rFonts w:ascii="Arial" w:hAnsi="Arial" w:cs="Arial"/>
-                <w:b/>
-                <w:color w:val="FF0000"/>
-                <w:u w:val="single"/>
-              </w:rPr>
-              <w:t>required</w:t>
+              <w:t>Report name is required</w:t>
             </w:r>
             <w:r>
               <w:rPr>
@@ -1185,17 +1131,7 @@
                 <w:color w:val="FF0000"/>
                 <w:u w:val="single"/>
               </w:rPr>
-              <w:t>Please</w:t>
-            </w:r>
-            <w:proofErr w:type="spellEnd"/>
-            <w:r>
-              <w:rPr>
-                <w:rFonts w:ascii="Arial" w:hAnsi="Arial" w:cs="Arial"/>
-                <w:b/>
-                <w:color w:val="FF0000"/>
-                <w:u w:val="single"/>
-              </w:rPr>
-              <w:t xml:space="preserve"> select report” </w:t>
+              <w:t xml:space="preserve">Please select report” </w:t>
             </w:r>
             <w:r>
               <w:rPr>
@@ -1299,8 +1235,9 @@
               <w:rPr>
                 <w:noProof/>
               </w:rPr>
+              <w:lastRenderedPageBreak/>
               <w:drawing>
-                <wp:inline distT="0" distB="0" distL="0" distR="0" wp14:anchorId="07D02509" wp14:editId="0CD636FE">
+                <wp:inline distT="0" distB="0" distL="0" distR="0" wp14:anchorId="66E45F1F" wp14:editId="62221069">
                   <wp:extent cx="5123180" cy="2905125"/>
                   <wp:effectExtent l="76200" t="76200" r="134620" b="142875"/>
                   <wp:docPr id="16" name="Picture 16"/>
@@ -1367,6 +1304,12 @@
               </w:rPr>
               <w:t>Enter report name</w:t>
             </w:r>
+            <w:r>
+              <w:rPr>
+                <w:rFonts w:ascii="Arial" w:hAnsi="Arial" w:cs="Arial"/>
+              </w:rPr>
+              <w:t>.</w:t>
+            </w:r>
           </w:p>
           <w:p>
             <w:pPr>
@@ -1389,21 +1332,7 @@
               <w:rPr>
                 <w:rFonts w:ascii="Arial" w:hAnsi="Arial" w:cs="Arial"/>
               </w:rPr>
-              <w:t>Upload crystal report(.</w:t>
-            </w:r>
-            <w:proofErr w:type="spellStart"/>
-            <w:r>
-              <w:rPr>
-                <w:rFonts w:ascii="Arial" w:hAnsi="Arial" w:cs="Arial"/>
-              </w:rPr>
-              <w:t>rpt</w:t>
-            </w:r>
-            <w:proofErr w:type="spellEnd"/>
-            <w:r>
-              <w:rPr>
-                <w:rFonts w:ascii="Arial" w:hAnsi="Arial" w:cs="Arial"/>
-              </w:rPr>
-              <w:t xml:space="preserve"> </w:t>
+              <w:t xml:space="preserve">Upload crystal report(.rpt </w:t>
             </w:r>
             <w:r>
               <w:rPr>
@@ -1416,6 +1345,12 @@
                 <w:rFonts w:ascii="Arial" w:hAnsi="Arial" w:cs="Arial"/>
               </w:rPr>
               <w:t xml:space="preserve"> report)</w:t>
+            </w:r>
+            <w:r>
+              <w:rPr>
+                <w:rFonts w:ascii="Arial" w:hAnsi="Arial" w:cs="Arial"/>
+              </w:rPr>
+              <w:t>.</w:t>
             </w:r>
           </w:p>
           <w:p>
@@ -1441,6 +1376,12 @@
               </w:rPr>
               <w:t>Description</w:t>
             </w:r>
+            <w:r>
+              <w:rPr>
+                <w:rFonts w:ascii="Arial" w:hAnsi="Arial" w:cs="Arial"/>
+              </w:rPr>
+              <w:t>.</w:t>
+            </w:r>
           </w:p>
           <w:p>
             <w:pPr>
@@ -1486,6 +1427,13 @@
               </w:rPr>
               <w:t>down</w:t>
             </w:r>
+            <w:r>
+              <w:rPr>
+                <w:rFonts w:ascii="Arial" w:hAnsi="Arial" w:cs="Arial"/>
+                <w:noProof/>
+              </w:rPr>
+              <w:t>.</w:t>
+            </w:r>
           </w:p>
           <w:p>
             <w:pPr>
@@ -1504,6 +1452,12 @@
               </w:rPr>
               <w:t>Click on add button</w:t>
             </w:r>
+            <w:r>
+              <w:rPr>
+                <w:rFonts w:ascii="Arial" w:hAnsi="Arial" w:cs="Arial"/>
+              </w:rPr>
+              <w:t>.</w:t>
+            </w:r>
           </w:p>
           <w:p>
             <w:pPr>
@@ -1531,7 +1485,6 @@
                 <w:color w:val="FF0000"/>
                 <w:u w:val="single"/>
               </w:rPr>
-              <w:lastRenderedPageBreak/>
               <w:t>ER</w:t>
             </w:r>
             <w:r>
@@ -1640,8 +1593,9 @@
               <w:rPr>
                 <w:noProof/>
               </w:rPr>
+              <w:lastRenderedPageBreak/>
               <w:drawing>
-                <wp:inline distT="0" distB="0" distL="0" distR="0" wp14:anchorId="0B021416" wp14:editId="64D55266">
+                <wp:inline distT="0" distB="0" distL="0" distR="0" wp14:anchorId="4FDC786A" wp14:editId="58046667">
                   <wp:extent cx="5304790" cy="1885950"/>
                   <wp:effectExtent l="76200" t="76200" r="124460" b="133350"/>
                   <wp:docPr id="17" name="Picture 17"/>
@@ -1737,36 +1691,28 @@
             <w:r>
               <w:rPr>
                 <w:rFonts w:ascii="Arial" w:hAnsi="Arial" w:cs="Arial"/>
-              </w:rPr>
-              <w:t xml:space="preserve"> (for </w:t>
-            </w:r>
-            <w:proofErr w:type="spellStart"/>
-            <w:r>
-              <w:rPr>
-                <w:rFonts w:ascii="Arial" w:hAnsi="Arial" w:cs="Arial"/>
-              </w:rPr>
-              <w:t>eg</w:t>
-            </w:r>
-            <w:proofErr w:type="spellEnd"/>
-            <w:r>
-              <w:rPr>
-                <w:rFonts w:ascii="Arial" w:hAnsi="Arial" w:cs="Arial"/>
-              </w:rPr>
-              <w:t>. Admin )</w:t>
-            </w:r>
-            <w:r>
-              <w:rPr>
-                <w:rFonts w:ascii="Arial" w:hAnsi="Arial" w:cs="Arial"/>
-              </w:rPr>
-              <w:t xml:space="preserve"> </w:t>
-            </w:r>
-          </w:p>
-          <w:p>
-            <w:pPr>
-              <w:rPr>
-                <w:rFonts w:ascii="Arial" w:hAnsi="Arial" w:cs="Arial"/>
-              </w:rPr>
-            </w:pPr>
+                <w:noProof/>
+              </w:rPr>
+              <w:t>,</w:t>
+            </w:r>
+            <w:r>
+              <w:rPr>
+                <w:rFonts w:ascii="Arial" w:hAnsi="Arial" w:cs="Arial"/>
+              </w:rPr>
+              <w:t xml:space="preserve"> (for eg. </w:t>
+            </w:r>
+            <w:r>
+              <w:rPr>
+                <w:rFonts w:ascii="Arial" w:hAnsi="Arial" w:cs="Arial"/>
+              </w:rPr>
+              <w:t>Admin)</w:t>
+            </w:r>
+            <w:r>
+              <w:rPr>
+                <w:rFonts w:ascii="Arial" w:hAnsi="Arial" w:cs="Arial"/>
+              </w:rPr>
+              <w:t xml:space="preserve"> and only USE permissions for another group.</w:t>
+            </w:r>
           </w:p>
           <w:p>
             <w:pPr>
@@ -1854,18 +1800,19 @@
           <w:p>
             <w:pPr>
               <w:rPr>
-                <w:rFonts w:ascii="Arial" w:hAnsi="Arial" w:cs="Arial"/>
-              </w:rPr>
-            </w:pPr>
-            <w:r>
-              <w:rPr>
                 <w:noProof/>
+                <w:lang w:val="en-IN" w:eastAsia="en-IN"/>
+              </w:rPr>
+            </w:pPr>
+            <w:r>
+              <w:rPr>
+                <w:noProof/>
               </w:rPr>
               <w:drawing>
-                <wp:inline distT="0" distB="0" distL="0" distR="0" wp14:anchorId="1B4CA6B4" wp14:editId="785A67AA">
-                  <wp:extent cx="5391150" cy="2028825"/>
-                  <wp:effectExtent l="76200" t="76200" r="133350" b="142875"/>
-                  <wp:docPr id="19" name="Picture 19"/>
+                <wp:inline distT="0" distB="0" distL="0" distR="0" wp14:anchorId="433D498D" wp14:editId="2917E5FE">
+                  <wp:extent cx="4971116" cy="1990725"/>
+                  <wp:effectExtent l="76200" t="76200" r="134620" b="123825"/>
+                  <wp:docPr id="12" name="Picture 12"/>
                   <wp:cNvGraphicFramePr>
                     <a:graphicFrameLocks xmlns:a="http://schemas.openxmlformats.org/drawingml/2006/main" noChangeAspect="1"/>
                   </wp:cNvGraphicFramePr>
@@ -1885,7 +1832,7 @@
                         <pic:spPr>
                           <a:xfrm>
                             <a:off x="0" y="0"/>
-                            <a:ext cx="5391822" cy="2029078"/>
+                            <a:ext cx="4982081" cy="1995116"/>
                           </a:xfrm>
                           <a:prstGeom prst="rect">
                             <a:avLst/>
@@ -1927,34 +1874,40 @@
               <w:rPr>
                 <w:rFonts w:ascii="Arial" w:hAnsi="Arial" w:cs="Arial"/>
               </w:rPr>
+              <w:t>Click on add button</w:t>
+            </w:r>
+            <w:r>
+              <w:rPr>
+                <w:rFonts w:ascii="Arial" w:hAnsi="Arial" w:cs="Arial"/>
+              </w:rPr>
+              <w:t>.</w:t>
+            </w:r>
+          </w:p>
+          <w:p>
+            <w:pPr>
+              <w:rPr>
+                <w:rFonts w:ascii="Arial" w:hAnsi="Arial" w:cs="Arial"/>
+              </w:rPr>
+            </w:pPr>
+          </w:p>
+          <w:p>
+            <w:pPr>
+              <w:shd w:val="clear" w:color="auto" w:fill="FFFFFF"/>
+              <w:rPr>
+                <w:rFonts w:ascii="Arial" w:hAnsi="Arial" w:cs="Arial"/>
+                <w:b/>
+                <w:color w:val="FF0000"/>
+                <w:u w:val="single"/>
+              </w:rPr>
+            </w:pPr>
+            <w:r>
+              <w:rPr>
+                <w:rFonts w:ascii="Arial" w:hAnsi="Arial" w:cs="Arial"/>
+                <w:b/>
+                <w:color w:val="FF0000"/>
+                <w:u w:val="single"/>
+              </w:rPr>
               <w:lastRenderedPageBreak/>
-              <w:t>Click on add button</w:t>
-            </w:r>
-          </w:p>
-          <w:p>
-            <w:pPr>
-              <w:rPr>
-                <w:rFonts w:ascii="Arial" w:hAnsi="Arial" w:cs="Arial"/>
-              </w:rPr>
-            </w:pPr>
-          </w:p>
-          <w:p>
-            <w:pPr>
-              <w:shd w:val="clear" w:color="auto" w:fill="FFFFFF"/>
-              <w:rPr>
-                <w:rFonts w:ascii="Arial" w:hAnsi="Arial" w:cs="Arial"/>
-                <w:b/>
-                <w:color w:val="FF0000"/>
-                <w:u w:val="single"/>
-              </w:rPr>
-            </w:pPr>
-            <w:r>
-              <w:rPr>
-                <w:rFonts w:ascii="Arial" w:hAnsi="Arial" w:cs="Arial"/>
-                <w:b/>
-                <w:color w:val="FF0000"/>
-                <w:u w:val="single"/>
-              </w:rPr>
               <w:t>ER</w:t>
             </w:r>
             <w:r>
@@ -2046,19 +1999,12 @@
                 <w:rFonts w:ascii="Arial" w:hAnsi="Arial" w:cs="Arial"/>
               </w:rPr>
             </w:pPr>
-          </w:p>
-          <w:p>
-            <w:pPr>
-              <w:rPr>
-                <w:rFonts w:ascii="Arial" w:hAnsi="Arial" w:cs="Arial"/>
-              </w:rPr>
-            </w:pPr>
             <w:r>
               <w:rPr>
                 <w:noProof/>
               </w:rPr>
               <w:drawing>
-                <wp:inline distT="0" distB="0" distL="0" distR="0" wp14:anchorId="31B3FAAF" wp14:editId="71F39B58">
+                <wp:inline distT="0" distB="0" distL="0" distR="0" wp14:anchorId="3C5AEA35" wp14:editId="06D7BA4A">
                   <wp:extent cx="4266667" cy="1219048"/>
                   <wp:effectExtent l="76200" t="76200" r="133985" b="133985"/>
                   <wp:docPr id="20" name="Picture 20"/>
@@ -2110,14 +2056,6 @@
           </w:p>
           <w:p>
             <w:pPr>
-              <w:ind w:left="360"/>
-              <w:rPr>
-                <w:rFonts w:ascii="Arial" w:hAnsi="Arial" w:cs="Arial"/>
-              </w:rPr>
-            </w:pPr>
-          </w:p>
-          <w:p>
-            <w:pPr>
               <w:pStyle w:val="ListParagraph"/>
               <w:numPr>
                 <w:ilvl w:val="0"/>
@@ -2133,6 +2071,12 @@
               </w:rPr>
               <w:t>Click on close button</w:t>
             </w:r>
+            <w:r>
+              <w:rPr>
+                <w:rFonts w:ascii="Arial" w:hAnsi="Arial" w:cs="Arial"/>
+              </w:rPr>
+              <w:t>.</w:t>
+            </w:r>
           </w:p>
           <w:p>
             <w:pPr>
@@ -2149,7 +2093,27 @@
               <w:rPr>
                 <w:rFonts w:ascii="Arial" w:hAnsi="Arial" w:cs="Arial"/>
               </w:rPr>
-              <w:t xml:space="preserve">Logout and login with the user who belongs to the group use in </w:t>
+              <w:t xml:space="preserve">Logout and login with the user who belongs to the group </w:t>
+            </w:r>
+            <w:r>
+              <w:rPr>
+                <w:rFonts w:ascii="Arial" w:hAnsi="Arial" w:cs="Arial"/>
+              </w:rPr>
+              <w:t>with only U</w:t>
+            </w:r>
+            <w:r>
+              <w:rPr>
+                <w:rFonts w:ascii="Arial" w:hAnsi="Arial" w:cs="Arial"/>
+              </w:rPr>
+              <w:t>SE</w:t>
+            </w:r>
+            <w:bookmarkStart w:id="0" w:name="_GoBack"/>
+            <w:bookmarkEnd w:id="0"/>
+            <w:r>
+              <w:rPr>
+                <w:rFonts w:ascii="Arial" w:hAnsi="Arial" w:cs="Arial"/>
+              </w:rPr>
+              <w:t xml:space="preserve"> in </w:t>
             </w:r>
             <w:r>
               <w:rPr>
@@ -2185,7 +2149,13 @@
               <w:rPr>
                 <w:rFonts w:ascii="Arial" w:hAnsi="Arial" w:cs="Arial"/>
               </w:rPr>
-              <w:t xml:space="preserve">dashboard </w:t>
+              <w:t>dashboard</w:t>
+            </w:r>
+            <w:r>
+              <w:rPr>
+                <w:rFonts w:ascii="Arial" w:hAnsi="Arial" w:cs="Arial"/>
+              </w:rPr>
+              <w:t>.</w:t>
             </w:r>
           </w:p>
           <w:p>
@@ -2205,6 +2175,12 @@
               </w:rPr>
               <w:t>Navigate to report page</w:t>
             </w:r>
+            <w:r>
+              <w:rPr>
+                <w:rFonts w:ascii="Arial" w:hAnsi="Arial" w:cs="Arial"/>
+              </w:rPr>
+              <w:t>.</w:t>
+            </w:r>
           </w:p>
           <w:p>
             <w:pPr>
@@ -2279,83 +2255,12 @@
               </w:rPr>
               <w:t xml:space="preserve"> button</w:t>
             </w:r>
-          </w:p>
-          <w:p>
-            <w:pPr>
-              <w:rPr>
-                <w:rFonts w:ascii="Arial" w:hAnsi="Arial" w:cs="Arial"/>
-              </w:rPr>
-            </w:pPr>
-          </w:p>
-          <w:p>
-            <w:pPr>
-              <w:rPr>
-                <w:rFonts w:ascii="Arial" w:hAnsi="Arial" w:cs="Arial"/>
-              </w:rPr>
-            </w:pPr>
-          </w:p>
-          <w:p>
-            <w:pPr>
-              <w:rPr>
-                <w:rFonts w:ascii="Arial" w:hAnsi="Arial" w:cs="Arial"/>
-              </w:rPr>
-            </w:pPr>
-          </w:p>
-          <w:p>
-            <w:pPr>
-              <w:rPr>
-                <w:rFonts w:ascii="Arial" w:hAnsi="Arial" w:cs="Arial"/>
-              </w:rPr>
-            </w:pPr>
-          </w:p>
-          <w:p>
-            <w:pPr>
-              <w:rPr>
-                <w:rFonts w:ascii="Arial" w:hAnsi="Arial" w:cs="Arial"/>
-              </w:rPr>
-            </w:pPr>
-          </w:p>
-          <w:p>
-            <w:pPr>
-              <w:rPr>
-                <w:rFonts w:ascii="Arial" w:hAnsi="Arial" w:cs="Arial"/>
-              </w:rPr>
-            </w:pPr>
-          </w:p>
-          <w:p>
-            <w:pPr>
-              <w:rPr>
-                <w:rFonts w:ascii="Arial" w:hAnsi="Arial" w:cs="Arial"/>
-              </w:rPr>
-            </w:pPr>
-          </w:p>
-          <w:p>
-            <w:pPr>
-              <w:rPr>
-                <w:rFonts w:ascii="Arial" w:hAnsi="Arial" w:cs="Arial"/>
-              </w:rPr>
-            </w:pPr>
-          </w:p>
-          <w:p>
-            <w:pPr>
-              <w:rPr>
-                <w:rFonts w:ascii="Arial" w:hAnsi="Arial" w:cs="Arial"/>
-              </w:rPr>
-            </w:pPr>
-          </w:p>
-          <w:p>
-            <w:pPr>
-              <w:rPr>
-                <w:rFonts w:ascii="Arial" w:hAnsi="Arial" w:cs="Arial"/>
-              </w:rPr>
-            </w:pPr>
-          </w:p>
-          <w:p>
-            <w:pPr>
-              <w:rPr>
-                <w:rFonts w:ascii="Arial" w:hAnsi="Arial" w:cs="Arial"/>
-              </w:rPr>
-            </w:pPr>
+            <w:r>
+              <w:rPr>
+                <w:rFonts w:ascii="Arial" w:hAnsi="Arial" w:cs="Arial"/>
+              </w:rPr>
+              <w:t>.</w:t>
+            </w:r>
           </w:p>
           <w:p>
             <w:pPr>
@@ -2374,7 +2279,6 @@
                 <w:color w:val="FF0000"/>
                 <w:u w:val="single"/>
               </w:rPr>
-              <w:lastRenderedPageBreak/>
               <w:t>ER</w:t>
             </w:r>
             <w:r>
@@ -2432,7 +2336,7 @@
                 <w:noProof/>
               </w:rPr>
               <w:drawing>
-                <wp:inline distT="0" distB="0" distL="0" distR="0" wp14:anchorId="7EFAD94C" wp14:editId="74F220AE">
+                <wp:inline distT="0" distB="0" distL="0" distR="0" wp14:anchorId="1D1263DB" wp14:editId="658D7A29">
                   <wp:extent cx="2933333" cy="2133333"/>
                   <wp:effectExtent l="76200" t="76200" r="133985" b="133985"/>
                   <wp:docPr id="21" name="Picture 21"/>
@@ -2497,6 +2401,7 @@
               <w:rPr>
                 <w:rFonts w:ascii="Arial" w:hAnsi="Arial" w:cs="Arial"/>
               </w:rPr>
+              <w:lastRenderedPageBreak/>
               <w:t xml:space="preserve"> Click on report link.</w:t>
             </w:r>
           </w:p>
@@ -2587,16 +2492,25 @@
                 <w:color w:val="FF0000"/>
                 <w:u w:val="single"/>
               </w:rPr>
-              <w:t xml:space="preserve"> gets </w:t>
-            </w:r>
-            <w:r>
-              <w:rPr>
-                <w:rFonts w:ascii="Arial" w:hAnsi="Arial" w:cs="Arial"/>
-                <w:b/>
-                <w:color w:val="FF0000"/>
-                <w:u w:val="single"/>
-              </w:rPr>
-              <w:t>open.</w:t>
+              <w:t xml:space="preserve"> </w:t>
+            </w:r>
+            <w:r>
+              <w:rPr>
+                <w:rFonts w:ascii="Arial" w:hAnsi="Arial" w:cs="Arial"/>
+                <w:b/>
+                <w:color w:val="FF0000"/>
+                <w:u w:val="single"/>
+              </w:rPr>
+              <w:t>uploaded is displayed</w:t>
+            </w:r>
+            <w:r>
+              <w:rPr>
+                <w:rFonts w:ascii="Arial" w:hAnsi="Arial" w:cs="Arial"/>
+                <w:b/>
+                <w:color w:val="FF0000"/>
+                <w:u w:val="single"/>
+              </w:rPr>
+              <w:t>.</w:t>
             </w:r>
           </w:p>
           <w:p>
@@ -2616,9 +2530,8 @@
               <w:rPr>
                 <w:noProof/>
               </w:rPr>
-              <w:lastRenderedPageBreak/>
               <w:drawing>
-                <wp:inline distT="0" distB="0" distL="0" distR="0" wp14:anchorId="3F1AB84A" wp14:editId="42A5BB47">
+                <wp:inline distT="0" distB="0" distL="0" distR="0" wp14:anchorId="7F945A2C" wp14:editId="79543DAC">
                   <wp:extent cx="5734050" cy="3585210"/>
                   <wp:effectExtent l="76200" t="76200" r="133350" b="129540"/>
                   <wp:docPr id="22" name="Picture 22"/>
@@ -2711,6 +2624,12 @@
               </w:rPr>
               <w:t xml:space="preserve"> user</w:t>
             </w:r>
+            <w:r>
+              <w:rPr>
+                <w:rFonts w:ascii="Arial" w:hAnsi="Arial" w:cs="Arial"/>
+              </w:rPr>
+              <w:t>.</w:t>
+            </w:r>
           </w:p>
           <w:p>
             <w:pPr>
@@ -2748,7 +2667,37 @@
               <w:rPr>
                 <w:rFonts w:ascii="Arial" w:hAnsi="Arial" w:cs="Arial"/>
               </w:rPr>
-              <w:t xml:space="preserve"> with the user who belongs to the group use in step (12) and has </w:t>
+              <w:t xml:space="preserve"> with the user who belongs to </w:t>
+            </w:r>
+            <w:r>
+              <w:rPr>
+                <w:rFonts w:ascii="Arial" w:hAnsi="Arial" w:cs="Arial"/>
+              </w:rPr>
+              <w:t xml:space="preserve">a group with </w:t>
+            </w:r>
+            <w:r>
+              <w:rPr>
+                <w:rFonts w:ascii="Arial" w:hAnsi="Arial" w:cs="Arial"/>
+              </w:rPr>
+              <w:t>USE</w:t>
+            </w:r>
+            <w:r>
+              <w:rPr>
+                <w:rFonts w:ascii="Arial" w:hAnsi="Arial" w:cs="Arial"/>
+              </w:rPr>
+              <w:t xml:space="preserve"> and DESIGN</w:t>
+            </w:r>
+            <w:r>
+              <w:rPr>
+                <w:rFonts w:ascii="Arial" w:hAnsi="Arial" w:cs="Arial"/>
+              </w:rPr>
+              <w:t xml:space="preserve"> permissions</w:t>
+            </w:r>
+            <w:r>
+              <w:rPr>
+                <w:rFonts w:ascii="Arial" w:hAnsi="Arial" w:cs="Arial"/>
+              </w:rPr>
+              <w:t xml:space="preserve"> in step (12) and has </w:t>
             </w:r>
             <w:r>
               <w:rPr>
@@ -2821,6 +2770,7 @@
               <w:rPr>
                 <w:rFonts w:ascii="Arial" w:hAnsi="Arial" w:cs="Arial"/>
               </w:rPr>
+              <w:lastRenderedPageBreak/>
               <w:t>Click on Reports.</w:t>
             </w:r>
           </w:p>
@@ -2857,7 +2807,25 @@
               <w:rPr>
                 <w:rFonts w:ascii="Arial" w:hAnsi="Arial" w:cs="Arial"/>
               </w:rPr>
-              <w:t xml:space="preserve"> button of any report other than report created in step</w:t>
+              <w:t xml:space="preserve"> button of </w:t>
+            </w:r>
+            <w:r>
+              <w:rPr>
+                <w:rFonts w:ascii="Arial" w:hAnsi="Arial" w:cs="Arial"/>
+              </w:rPr>
+              <w:t xml:space="preserve">the </w:t>
+            </w:r>
+            <w:r>
+              <w:rPr>
+                <w:rFonts w:ascii="Arial" w:hAnsi="Arial" w:cs="Arial"/>
+              </w:rPr>
+              <w:t xml:space="preserve">report other than report </w:t>
+            </w:r>
+            <w:r>
+              <w:rPr>
+                <w:rFonts w:ascii="Arial" w:hAnsi="Arial" w:cs="Arial"/>
+              </w:rPr>
+              <w:t>for which the use only has USE permissions</w:t>
             </w:r>
             <w:r>
               <w:rPr>
@@ -2880,6 +2848,7 @@
           </w:p>
           <w:p>
             <w:pPr>
+              <w:ind w:left="360"/>
               <w:rPr>
                 <w:rFonts w:ascii="Arial" w:hAnsi="Arial" w:cs="Arial"/>
               </w:rPr>
@@ -2902,7 +2871,6 @@
                 <w:color w:val="FF0000"/>
                 <w:u w:val="single"/>
               </w:rPr>
-              <w:lastRenderedPageBreak/>
               <w:t>ER</w:t>
             </w:r>
             <w:r>
@@ -3046,7 +3014,7 @@
                 <w:noProof/>
               </w:rPr>
               <w:drawing>
-                <wp:inline distT="0" distB="0" distL="0" distR="0" wp14:anchorId="56711930" wp14:editId="5DD38762">
+                <wp:inline distT="0" distB="0" distL="0" distR="0" wp14:anchorId="2FCEDAB5" wp14:editId="2DA928E6">
                   <wp:extent cx="4228571" cy="1190476"/>
                   <wp:effectExtent l="76200" t="76200" r="133985" b="124460"/>
                   <wp:docPr id="2" name="Picture 2"/>
@@ -3235,10 +3203,11 @@
               <w:rPr>
                 <w:noProof/>
               </w:rPr>
+              <w:lastRenderedPageBreak/>
               <w:drawing>
-                <wp:inline distT="0" distB="0" distL="0" distR="0" wp14:anchorId="3A89F993" wp14:editId="3DE6FEFB">
-                  <wp:extent cx="4914900" cy="2162175"/>
-                  <wp:effectExtent l="76200" t="76200" r="133350" b="142875"/>
+                <wp:inline distT="0" distB="0" distL="0" distR="0" wp14:anchorId="4D92BC8C" wp14:editId="5A631A2C">
+                  <wp:extent cx="3609975" cy="2162175"/>
+                  <wp:effectExtent l="76200" t="76200" r="142875" b="142875"/>
                   <wp:docPr id="3" name="Picture 3"/>
                   <wp:cNvGraphicFramePr>
                     <a:graphicFrameLocks xmlns:a="http://schemas.openxmlformats.org/drawingml/2006/main" noChangeAspect="1"/>
@@ -3258,7 +3227,7 @@
                         <pic:spPr bwMode="auto">
                           <a:xfrm>
                             <a:off x="0" y="0"/>
-                            <a:ext cx="4915505" cy="2162441"/>
+                            <a:ext cx="3610421" cy="2162442"/>
                           </a:xfrm>
                           <a:prstGeom prst="rect">
                             <a:avLst/>
@@ -3339,8 +3308,6 @@
               </w:rPr>
               <w:t>Uncheck the group permission checkboxes use in step (12).</w:t>
             </w:r>
-            <w:bookmarkStart w:id="0" w:name="_GoBack"/>
-            <w:bookmarkEnd w:id="0"/>
           </w:p>
           <w:p>
             <w:pPr>
@@ -3404,8 +3371,9 @@
               <w:rPr>
                 <w:noProof/>
               </w:rPr>
+              <w:lastRenderedPageBreak/>
               <w:drawing>
-                <wp:inline distT="0" distB="0" distL="0" distR="0" wp14:anchorId="31FF5FD7" wp14:editId="51A2D83F">
+                <wp:inline distT="0" distB="0" distL="0" distR="0" wp14:anchorId="7C168E44" wp14:editId="085CC483">
                   <wp:extent cx="4981575" cy="3057525"/>
                   <wp:effectExtent l="76200" t="76200" r="142875" b="142875"/>
                   <wp:docPr id="4" name="Picture 4"/>
@@ -3462,58 +3430,6 @@
           <w:p>
             <w:pPr>
               <w:pStyle w:val="ListParagraph"/>
-              <w:ind w:left="360"/>
-              <w:rPr>
-                <w:rFonts w:ascii="Arial" w:hAnsi="Arial" w:cs="Arial"/>
-              </w:rPr>
-            </w:pPr>
-          </w:p>
-          <w:p>
-            <w:pPr>
-              <w:pStyle w:val="ListParagraph"/>
-              <w:ind w:left="360"/>
-              <w:rPr>
-                <w:rFonts w:ascii="Arial" w:hAnsi="Arial" w:cs="Arial"/>
-              </w:rPr>
-            </w:pPr>
-          </w:p>
-          <w:p>
-            <w:pPr>
-              <w:pStyle w:val="ListParagraph"/>
-              <w:ind w:left="360"/>
-              <w:rPr>
-                <w:rFonts w:ascii="Arial" w:hAnsi="Arial" w:cs="Arial"/>
-              </w:rPr>
-            </w:pPr>
-          </w:p>
-          <w:p>
-            <w:pPr>
-              <w:pStyle w:val="ListParagraph"/>
-              <w:ind w:left="360"/>
-              <w:rPr>
-                <w:rFonts w:ascii="Arial" w:hAnsi="Arial" w:cs="Arial"/>
-              </w:rPr>
-            </w:pPr>
-          </w:p>
-          <w:p>
-            <w:pPr>
-              <w:pStyle w:val="ListParagraph"/>
-              <w:ind w:left="360"/>
-              <w:rPr>
-                <w:rFonts w:ascii="Arial" w:hAnsi="Arial" w:cs="Arial"/>
-              </w:rPr>
-            </w:pPr>
-          </w:p>
-          <w:p>
-            <w:pPr>
-              <w:rPr>
-                <w:rFonts w:ascii="Arial" w:hAnsi="Arial" w:cs="Arial"/>
-              </w:rPr>
-            </w:pPr>
-          </w:p>
-          <w:p>
-            <w:pPr>
-              <w:pStyle w:val="ListParagraph"/>
               <w:numPr>
                 <w:ilvl w:val="0"/>
                 <w:numId w:val="11"/>
@@ -3526,7 +3442,6 @@
               <w:rPr>
                 <w:rFonts w:ascii="Arial" w:hAnsi="Arial" w:cs="Arial"/>
               </w:rPr>
-              <w:lastRenderedPageBreak/>
               <w:t xml:space="preserve">Click on </w:t>
             </w:r>
             <w:r>
@@ -3656,7 +3571,7 @@
                 <w:noProof/>
               </w:rPr>
               <w:drawing>
-                <wp:inline distT="0" distB="0" distL="0" distR="0" wp14:anchorId="23DD3645" wp14:editId="37690B7D">
+                <wp:inline distT="0" distB="0" distL="0" distR="0" wp14:anchorId="69EB882A" wp14:editId="0BD3A467">
                   <wp:extent cx="4190476" cy="1114286"/>
                   <wp:effectExtent l="76200" t="76200" r="133985" b="124460"/>
                   <wp:docPr id="5" name="Picture 5"/>
@@ -3721,6 +3636,7 @@
               <w:rPr>
                 <w:rFonts w:ascii="Arial" w:hAnsi="Arial" w:cs="Arial"/>
               </w:rPr>
+              <w:lastRenderedPageBreak/>
               <w:t>Click on close button</w:t>
             </w:r>
           </w:p>
@@ -3875,7 +3791,7 @@
                 <w:noProof/>
               </w:rPr>
               <w:drawing>
-                <wp:inline distT="0" distB="0" distL="0" distR="0" wp14:anchorId="7FD64748" wp14:editId="0F92B850">
+                <wp:inline distT="0" distB="0" distL="0" distR="0" wp14:anchorId="5156C188" wp14:editId="084B6E81">
                   <wp:extent cx="6334125" cy="1568450"/>
                   <wp:effectExtent l="76200" t="76200" r="142875" b="127000"/>
                   <wp:docPr id="6" name="Picture 6"/>
@@ -3927,36 +3843,6 @@
           </w:p>
           <w:p>
             <w:pPr>
-              <w:ind w:left="360"/>
-              <w:rPr>
-                <w:rFonts w:ascii="Arial" w:hAnsi="Arial" w:cs="Arial"/>
-              </w:rPr>
-            </w:pPr>
-          </w:p>
-          <w:p>
-            <w:pPr>
-              <w:rPr>
-                <w:rFonts w:ascii="Arial" w:hAnsi="Arial" w:cs="Arial"/>
-              </w:rPr>
-            </w:pPr>
-          </w:p>
-          <w:p>
-            <w:pPr>
-              <w:rPr>
-                <w:rFonts w:ascii="Arial" w:hAnsi="Arial" w:cs="Arial"/>
-              </w:rPr>
-            </w:pPr>
-          </w:p>
-          <w:p>
-            <w:pPr>
-              <w:ind w:left="360"/>
-              <w:rPr>
-                <w:rFonts w:ascii="Arial" w:hAnsi="Arial" w:cs="Arial"/>
-              </w:rPr>
-            </w:pPr>
-          </w:p>
-          <w:p>
-            <w:pPr>
               <w:pStyle w:val="ListParagraph"/>
               <w:numPr>
                 <w:ilvl w:val="0"/>
@@ -4020,7 +3906,25 @@
                 <w:color w:val="FF0000"/>
                 <w:u w:val="single"/>
               </w:rPr>
-              <w:t xml:space="preserve"> User is not allowed to edit the report.  </w:t>
+              <w:t xml:space="preserve"> User is not allowed to </w:t>
+            </w:r>
+            <w:r>
+              <w:rPr>
+                <w:rFonts w:ascii="Arial" w:hAnsi="Arial" w:cs="Arial"/>
+                <w:b/>
+                <w:color w:val="FF0000"/>
+                <w:u w:val="single"/>
+              </w:rPr>
+              <w:t xml:space="preserve">delete </w:t>
+            </w:r>
+            <w:r>
+              <w:rPr>
+                <w:rFonts w:ascii="Arial" w:hAnsi="Arial" w:cs="Arial"/>
+                <w:b/>
+                <w:color w:val="FF0000"/>
+                <w:u w:val="single"/>
+              </w:rPr>
+              <w:t xml:space="preserve">the report.  </w:t>
             </w:r>
           </w:p>
           <w:p>
@@ -4050,7 +3954,7 @@
                 <w:noProof/>
               </w:rPr>
               <w:drawing>
-                <wp:inline distT="0" distB="0" distL="0" distR="0" wp14:anchorId="508BF2F6" wp14:editId="23F4B61D">
+                <wp:inline distT="0" distB="0" distL="0" distR="0" wp14:anchorId="50DAF426" wp14:editId="7AD532DD">
                   <wp:extent cx="6334125" cy="1568450"/>
                   <wp:effectExtent l="76200" t="76200" r="142875" b="127000"/>
                   <wp:docPr id="10" name="Picture 10"/>
@@ -4115,6 +4019,7 @@
               <w:rPr>
                 <w:rFonts w:ascii="Arial" w:hAnsi="Arial" w:cs="Arial"/>
               </w:rPr>
+              <w:lastRenderedPageBreak/>
               <w:t>Check use and design checkboxes</w:t>
             </w:r>
             <w:r>
@@ -4230,7 +4135,7 @@
                 <w:noProof/>
               </w:rPr>
               <w:drawing>
-                <wp:inline distT="0" distB="0" distL="0" distR="0" wp14:anchorId="4D29DB6E" wp14:editId="41A1A45F">
+                <wp:inline distT="0" distB="0" distL="0" distR="0" wp14:anchorId="600D390D" wp14:editId="76528FCC">
                   <wp:extent cx="3257143" cy="1400000"/>
                   <wp:effectExtent l="76200" t="76200" r="133985" b="124460"/>
                   <wp:docPr id="7" name="Picture 7"/>
@@ -4282,17 +4187,6 @@
           </w:p>
           <w:p>
             <w:pPr>
-              <w:pStyle w:val="ListParagraph"/>
-              <w:ind w:left="360"/>
-              <w:rPr>
-                <w:rFonts w:ascii="Arial" w:hAnsi="Arial" w:cs="Arial"/>
-              </w:rPr>
-            </w:pPr>
-          </w:p>
-          <w:p>
-            <w:pPr>
-              <w:pStyle w:val="ListParagraph"/>
-              <w:ind w:left="360"/>
               <w:rPr>
                 <w:rFonts w:ascii="Arial" w:hAnsi="Arial" w:cs="Arial"/>
               </w:rPr>
@@ -4412,7 +4306,7 @@
                 <w:noProof/>
               </w:rPr>
               <w:drawing>
-                <wp:inline distT="0" distB="0" distL="0" distR="0" wp14:anchorId="7FDB6AE9" wp14:editId="0F13A56A">
+                <wp:inline distT="0" distB="0" distL="0" distR="0" wp14:anchorId="58636A69" wp14:editId="78F62E29">
                   <wp:extent cx="4247619" cy="1180952"/>
                   <wp:effectExtent l="76200" t="76200" r="133985" b="133985"/>
                   <wp:docPr id="8" name="Picture 8"/>
@@ -4523,6 +4417,7 @@
                 <w:color w:val="FF0000"/>
                 <w:u w:val="single"/>
               </w:rPr>
+              <w:lastRenderedPageBreak/>
               <w:t xml:space="preserve">ER </w:t>
             </w:r>
             <w:r>
@@ -4580,7 +4475,7 @@
                 <w:noProof/>
               </w:rPr>
               <w:drawing>
-                <wp:inline distT="0" distB="0" distL="0" distR="0" wp14:anchorId="133E4ADF" wp14:editId="0AEE242C">
+                <wp:inline distT="0" distB="0" distL="0" distR="0" wp14:anchorId="1755C9F1" wp14:editId="5130DD85">
                   <wp:extent cx="5819775" cy="1776095"/>
                   <wp:effectExtent l="76200" t="76200" r="142875" b="128905"/>
                   <wp:docPr id="9" name="Picture 9"/>
@@ -5065,6 +4960,13 @@
     </w:sectPr>
   </w:body>
 </w:document>
+</file>
+
+<file path=word/commentsIds.xml><?xml version="1.0" encoding="utf-8"?>
+<w16cid:commentsIds xmlns:wpc="http://schemas.microsoft.com/office/word/2010/wordprocessingCanvas" xmlns:cx="http://schemas.microsoft.com/office/drawing/2014/chartex" xmlns:cx1="http://schemas.microsoft.com/office/drawing/2015/9/8/chartex" xmlns:cx2="http://schemas.microsoft.com/office/drawing/2015/10/21/chartex" xmlns:cx3="http://schemas.microsoft.com/office/drawing/2016/5/9/chartex" xmlns:cx4="http://schemas.microsoft.com/office/drawing/2016/5/10/chartex" xmlns:cx5="http://schemas.microsoft.com/office/drawing/2016/5/11/chartex" xmlns:cx6="http://schemas.microsoft.com/office/drawing/2016/5/12/chartex" xmlns:cx7="http://schemas.microsoft.com/office/drawing/2016/5/13/chartex" xmlns:cx8="http://schemas.microsoft.com/office/drawing/2016/5/14/chartex" xmlns:mc="http://schemas.openxmlformats.org/markup-compatibility/2006" xmlns:aink="http://schemas.microsoft.com/office/drawing/2016/ink" xmlns:am3d="http://schemas.microsoft.com/office/drawing/2017/model3d" xmlns:o="urn:schemas-microsoft-com:office:office" xmlns:r="http://schemas.openxmlformats.org/officeDocument/2006/relationships" xmlns:m="http://schemas.openxmlformats.org/officeDocument/2006/math" xmlns:v="urn:schemas-microsoft-com:vml" xmlns:wp14="http://schemas.microsoft.com/office/word/2010/wordprocessingDrawing" xmlns:wp="http://schemas.openxmlformats.org/drawingml/2006/wordprocessingDrawing" xmlns:w10="urn:schemas-microsoft-com:office:word" xmlns:w="http://schemas.openxmlformats.org/wordprocessingml/2006/main" xmlns:w14="http://schemas.microsoft.com/office/word/2010/wordml" xmlns:w15="http://schemas.microsoft.com/office/word/2012/wordml" xmlns:w16cid="http://schemas.microsoft.com/office/word/2016/wordml/cid" xmlns:w16se="http://schemas.microsoft.com/office/word/2015/wordml/symex" xmlns:wpg="http://schemas.microsoft.com/office/word/2010/wordprocessingGroup" xmlns:wpi="http://schemas.microsoft.com/office/word/2010/wordprocessingInk" xmlns:wne="http://schemas.microsoft.com/office/word/2006/wordml" xmlns:wps="http://schemas.microsoft.com/office/word/2010/wordprocessingShape" mc:Ignorable="w14 w15 w16se w16cid wp14">
+  <w16cid:commentId w16cid:paraId="08EA2071" w16cid:durableId="1E679862"/>
+  <w16cid:commentId w16cid:paraId="04819C8E" w16cid:durableId="1E6799EE"/>
+</w16cid:commentsIds>
 </file>
 
 <file path=word/endnotes.xml><?xml version="1.0" encoding="utf-8"?>
@@ -5148,7 +5050,7 @@
         <w:rFonts w:ascii="Tahoma" w:hAnsi="Tahoma" w:cs="Tahoma"/>
         <w:noProof/>
       </w:rPr>
-      <w:t>10</w:t>
+      <w:t>13</w:t>
     </w:r>
     <w:r>
       <w:rPr>
@@ -5185,7 +5087,7 @@
         <w:rFonts w:ascii="Tahoma" w:hAnsi="Tahoma" w:cs="Tahoma"/>
         <w:noProof/>
       </w:rPr>
-      <w:t>14</w:t>
+      <w:t>13</w:t>
     </w:r>
     <w:r>
       <w:rPr>
@@ -7207,7 +7109,12 @@
     <w:lsdException w:name="Emphasis" w:qFormat="1"/>
     <w:lsdException w:name="HTML Top of Form" w:uiPriority="99"/>
     <w:lsdException w:name="HTML Bottom of Form" w:uiPriority="99"/>
+    <w:lsdException w:name="HTML Preformatted" w:semiHidden="1" w:unhideWhenUsed="1"/>
     <w:lsdException w:name="Normal Table" w:semiHidden="1" w:unhideWhenUsed="1"/>
+    <w:lsdException w:name="No List" w:semiHidden="1" w:unhideWhenUsed="1"/>
+    <w:lsdException w:name="Outline List 1" w:semiHidden="1" w:unhideWhenUsed="1"/>
+    <w:lsdException w:name="Outline List 2" w:semiHidden="1" w:unhideWhenUsed="1"/>
+    <w:lsdException w:name="Outline List 3" w:semiHidden="1" w:unhideWhenUsed="1"/>
     <w:lsdException w:name="Table Simple 1" w:semiHidden="1" w:unhideWhenUsed="1"/>
     <w:lsdException w:name="Table Simple 2" w:semiHidden="1" w:unhideWhenUsed="1"/>
     <w:lsdException w:name="Table Simple 3" w:semiHidden="1" w:unhideWhenUsed="1"/>
@@ -7553,6 +7460,7 @@
   <w:style w:type="paragraph" w:styleId="CommentText">
     <w:name w:val="annotation text"/>
     <w:basedOn w:val="Normal"/>
+    <w:link w:val="CommentTextChar"/>
     <w:semiHidden/>
     <w:rsid w:val="0003466C"/>
     <w:rPr>
@@ -7680,6 +7588,38 @@
       <w:vanish/>
       <w:sz w:val="16"/>
       <w:szCs w:val="16"/>
+    </w:rPr>
+  </w:style>
+  <w:style w:type="paragraph" w:styleId="CommentSubject">
+    <w:name w:val="annotation subject"/>
+    <w:basedOn w:val="CommentText"/>
+    <w:next w:val="CommentText"/>
+    <w:link w:val="CommentSubjectChar"/>
+    <w:rsid w:val="007D5448"/>
+    <w:rPr>
+      <w:b/>
+      <w:bCs/>
+    </w:rPr>
+  </w:style>
+  <w:style w:type="character" w:customStyle="1" w:styleId="CommentTextChar">
+    <w:name w:val="Comment Text Char"/>
+    <w:basedOn w:val="DefaultParagraphFont"/>
+    <w:link w:val="CommentText"/>
+    <w:semiHidden/>
+    <w:rsid w:val="007D5448"/>
+    <w:rPr>
+      <w:lang w:val="en-US" w:eastAsia="en-US"/>
+    </w:rPr>
+  </w:style>
+  <w:style w:type="character" w:customStyle="1" w:styleId="CommentSubjectChar">
+    <w:name w:val="Comment Subject Char"/>
+    <w:basedOn w:val="CommentTextChar"/>
+    <w:link w:val="CommentSubject"/>
+    <w:rsid w:val="007D5448"/>
+    <w:rPr>
+      <w:b/>
+      <w:bCs/>
+      <w:lang w:val="en-US" w:eastAsia="en-US"/>
     </w:rPr>
   </w:style>
 </w:styles>
@@ -7951,7 +7891,7 @@
 </file>
 
 <file path=customXml/itemProps1.xml><?xml version="1.0" encoding="utf-8"?>
-<ds:datastoreItem xmlns:ds="http://schemas.openxmlformats.org/officeDocument/2006/customXml" ds:itemID="{217C7F37-A7B2-4000-ABFF-8C89F9627C34}">
+<ds:datastoreItem xmlns:ds="http://schemas.openxmlformats.org/officeDocument/2006/customXml" ds:itemID="{4A66BBB2-466A-485C-97C6-24ABDCC490AA}">
   <ds:schemaRefs>
     <ds:schemaRef ds:uri="http://schemas.openxmlformats.org/officeDocument/2006/bibliography"/>
   </ds:schemaRefs>

</xml_diff>